<commit_message>
Prepared Andriod Development and Web Development - Advanced Concepts.
</commit_message>
<xml_diff>
--- a/src/courses/android-development/static-files/project-report-template.docx
+++ b/src/courses/android-development/static-files/project-report-template.docx
@@ -1,6 +1,6 @@
 
 <file path=word/document.xml><?xml version="1.0" encoding="utf-8"?>
-<w:document xmlns:wpc="http://schemas.microsoft.com/office/word/2010/wordprocessingCanvas" xmlns:cx="http://schemas.microsoft.com/office/drawing/2014/chartex" xmlns:cx1="http://schemas.microsoft.com/office/drawing/2015/9/8/chartex" xmlns:cx2="http://schemas.microsoft.com/office/drawing/2015/10/21/chartex" xmlns:cx3="http://schemas.microsoft.com/office/drawing/2016/5/9/chartex" xmlns:cx4="http://schemas.microsoft.com/office/drawing/2016/5/10/chartex" xmlns:cx5="http://schemas.microsoft.com/office/drawing/2016/5/11/chartex" xmlns:cx6="http://schemas.microsoft.com/office/drawing/2016/5/12/chartex" xmlns:cx7="http://schemas.microsoft.com/office/drawing/2016/5/13/chartex" xmlns:cx8="http://schemas.microsoft.com/office/drawing/2016/5/14/chartex" xmlns:mc="http://schemas.openxmlformats.org/markup-compatibility/2006" xmlns:aink="http://schemas.microsoft.com/office/drawing/2016/ink" xmlns:am3d="http://schemas.microsoft.com/office/drawing/2017/model3d" xmlns:o="urn:schemas-microsoft-com:office:office" xmlns:r="http://schemas.openxmlformats.org/officeDocument/2006/relationships" xmlns:m="http://schemas.openxmlformats.org/officeDocument/2006/math" xmlns:v="urn:schemas-microsoft-com:vml" xmlns:wp14="http://schemas.microsoft.com/office/word/2010/wordprocessingDrawing" xmlns:wp="http://schemas.openxmlformats.org/drawingml/2006/wordprocessingDrawing" xmlns:w10="urn:schemas-microsoft-com:office:word" xmlns:w="http://schemas.openxmlformats.org/wordprocessingml/2006/main" xmlns:w14="http://schemas.microsoft.com/office/word/2010/wordml" xmlns:w15="http://schemas.microsoft.com/office/word/2012/wordml" xmlns:w16cid="http://schemas.microsoft.com/office/word/2016/wordml/cid" xmlns:w16se="http://schemas.microsoft.com/office/word/2015/wordml/symex" xmlns:wpg="http://schemas.microsoft.com/office/word/2010/wordprocessingGroup" xmlns:wpi="http://schemas.microsoft.com/office/word/2010/wordprocessingInk" xmlns:wne="http://schemas.microsoft.com/office/word/2006/wordml" xmlns:wps="http://schemas.microsoft.com/office/word/2010/wordprocessingShape" mc:Ignorable="w14 w15 w16se w16cid wp14">
+<w:document xmlns:wpc="http://schemas.microsoft.com/office/word/2010/wordprocessingCanvas" xmlns:cx="http://schemas.microsoft.com/office/drawing/2014/chartex" xmlns:cx1="http://schemas.microsoft.com/office/drawing/2015/9/8/chartex" xmlns:cx2="http://schemas.microsoft.com/office/drawing/2015/10/21/chartex" xmlns:cx3="http://schemas.microsoft.com/office/drawing/2016/5/9/chartex" xmlns:cx4="http://schemas.microsoft.com/office/drawing/2016/5/10/chartex" xmlns:cx5="http://schemas.microsoft.com/office/drawing/2016/5/11/chartex" xmlns:cx6="http://schemas.microsoft.com/office/drawing/2016/5/12/chartex" xmlns:cx7="http://schemas.microsoft.com/office/drawing/2016/5/13/chartex" xmlns:cx8="http://schemas.microsoft.com/office/drawing/2016/5/14/chartex" xmlns:mc="http://schemas.openxmlformats.org/markup-compatibility/2006" xmlns:aink="http://schemas.microsoft.com/office/drawing/2016/ink" xmlns:am3d="http://schemas.microsoft.com/office/drawing/2017/model3d" xmlns:o="urn:schemas-microsoft-com:office:office" xmlns:r="http://schemas.openxmlformats.org/officeDocument/2006/relationships" xmlns:m="http://schemas.openxmlformats.org/officeDocument/2006/math" xmlns:v="urn:schemas-microsoft-com:vml" xmlns:wp14="http://schemas.microsoft.com/office/word/2010/wordprocessingDrawing" xmlns:wp="http://schemas.openxmlformats.org/drawingml/2006/wordprocessingDrawing" xmlns:w10="urn:schemas-microsoft-com:office:word" xmlns:w="http://schemas.openxmlformats.org/wordprocessingml/2006/main" xmlns:w14="http://schemas.microsoft.com/office/word/2010/wordml" xmlns:w15="http://schemas.microsoft.com/office/word/2012/wordml" xmlns:w16cex="http://schemas.microsoft.com/office/word/2018/wordml/cex" xmlns:w16cid="http://schemas.microsoft.com/office/word/2016/wordml/cid" xmlns:w16="http://schemas.microsoft.com/office/word/2018/wordml" xmlns:w16se="http://schemas.microsoft.com/office/word/2015/wordml/symex" xmlns:wpg="http://schemas.microsoft.com/office/word/2010/wordprocessingGroup" xmlns:wpi="http://schemas.microsoft.com/office/word/2010/wordprocessingInk" xmlns:wne="http://schemas.microsoft.com/office/word/2006/wordml" xmlns:wps="http://schemas.microsoft.com/office/word/2010/wordprocessingShape" mc:Ignorable="w14 w15 w16se w16cid w16 w16cex wp14">
   <w:body>
     <w:sdt>
       <w:sdtPr>
@@ -334,7 +334,13 @@
                                     <w:rPr>
                                       <w:color w:val="FFFFFF" w:themeColor="background1"/>
                                     </w:rPr>
-                                    <w:t>20</w:t>
+                                    <w:t>2</w:t>
+                                  </w:r>
+                                  <w:r>
+                                    <w:rPr>
+                                      <w:color w:val="FFFFFF" w:themeColor="background1"/>
+                                    </w:rPr>
+                                    <w:t>1</w:t>
                                   </w:r>
                                 </w:p>
                               </w:txbxContent>
@@ -674,7 +680,13 @@
                               <w:rPr>
                                 <w:color w:val="FFFFFF" w:themeColor="background1"/>
                               </w:rPr>
-                              <w:t>20</w:t>
+                              <w:t>2</w:t>
+                            </w:r>
+                            <w:r>
+                              <w:rPr>
+                                <w:color w:val="FFFFFF" w:themeColor="background1"/>
+                              </w:rPr>
+                              <w:t>1</w:t>
                             </w:r>
                           </w:p>
                         </w:txbxContent>
@@ -768,13 +780,7 @@
           <w:i/>
         </w:rPr>
         <w:lastRenderedPageBreak/>
-        <w:t>In this template, all italic text should be removed and replaced with your own text</w:t>
-      </w:r>
-      <w:r>
-        <w:rPr>
-          <w:i/>
-        </w:rPr>
-        <w:t xml:space="preserve"> (which should not be italic)</w:t>
+        <w:t>In this template, all italic text should be removed and replaced with your own text (which should not be italic)</w:t>
       </w:r>
       <w:r>
         <w:rPr>
@@ -786,19 +792,7 @@
         <w:rPr>
           <w:i/>
         </w:rPr>
-        <w:t xml:space="preserve">he italic text is just </w:t>
-      </w:r>
-      <w:r>
-        <w:rPr>
-          <w:i/>
-        </w:rPr>
-        <w:t>a placeholder letting you know what to write there</w:t>
-      </w:r>
-      <w:r>
-        <w:rPr>
-          <w:i/>
-        </w:rPr>
-        <w:t>.</w:t>
+        <w:t>he italic text is just a placeholder letting you know what to write there.</w:t>
       </w:r>
     </w:p>
     <w:p>
@@ -811,61 +805,7 @@
         <w:rPr>
           <w:i/>
         </w:rPr>
-        <w:t>On the cover page</w:t>
-      </w:r>
-      <w:r>
-        <w:rPr>
-          <w:i/>
-        </w:rPr>
-        <w:t xml:space="preserve">, change to your own </w:t>
-      </w:r>
-      <w:r>
-        <w:rPr>
-          <w:i/>
-        </w:rPr>
-        <w:t>title (name of application or platform)</w:t>
-      </w:r>
-      <w:r>
-        <w:rPr>
-          <w:i/>
-        </w:rPr>
-        <w:t>, your own name</w:t>
-      </w:r>
-      <w:r>
-        <w:rPr>
-          <w:i/>
-        </w:rPr>
-        <w:t>s</w:t>
-      </w:r>
-      <w:r>
-        <w:rPr>
-          <w:i/>
-        </w:rPr>
-        <w:t xml:space="preserve"> and </w:t>
-      </w:r>
-      <w:r>
-        <w:rPr>
-          <w:i/>
-        </w:rPr>
-        <w:t xml:space="preserve">your own </w:t>
-      </w:r>
-      <w:r>
-        <w:rPr>
-          <w:i/>
-        </w:rPr>
-        <w:t>JU email address</w:t>
-      </w:r>
-      <w:r>
-        <w:rPr>
-          <w:i/>
-        </w:rPr>
-        <w:t>es</w:t>
-      </w:r>
-      <w:r>
-        <w:rPr>
-          <w:i/>
-        </w:rPr>
-        <w:t>.</w:t>
+        <w:t>On the cover page, change to your own platform name, your own name and your own JU email address.</w:t>
       </w:r>
     </w:p>
     <w:p>
@@ -878,25 +818,19 @@
         <w:rPr>
           <w:i/>
         </w:rPr>
-        <w:t>Figures are a great way to explain things (use many of them!), but make sure t</w:t>
-      </w:r>
-      <w:r>
-        <w:rPr>
-          <w:i/>
-        </w:rPr>
-        <w:t>hat each one is given a caption</w:t>
-      </w:r>
-      <w:r>
-        <w:rPr>
-          <w:i/>
-        </w:rPr>
-        <w:t xml:space="preserve"> and a figure </w:t>
-      </w:r>
-      <w:r>
-        <w:rPr>
-          <w:i/>
-        </w:rPr>
-        <w:t>number and</w:t>
+        <w:t xml:space="preserve">You have a lot of freedom </w:t>
+      </w:r>
+      <w:r>
+        <w:rPr>
+          <w:i/>
+        </w:rPr>
+        <w:t xml:space="preserve">when it comes to writing </w:t>
+      </w:r>
+      <w:r>
+        <w:rPr>
+          <w:i/>
+        </w:rPr>
+        <w:t>this report. You do</w:t>
       </w:r>
       <w:r>
         <w:rPr>
@@ -904,25 +838,41 @@
         </w:rPr>
         <w:t xml:space="preserve"> </w:t>
       </w:r>
-      <w:bookmarkStart w:id="0" w:name="_GoBack"/>
-      <w:bookmarkEnd w:id="0"/>
-      <w:r>
-        <w:rPr>
-          <w:i/>
-        </w:rPr>
-        <w:t xml:space="preserve">refer to </w:t>
-      </w:r>
-      <w:r>
-        <w:rPr>
-          <w:i/>
-        </w:rPr>
-        <w:t xml:space="preserve">them </w:t>
-      </w:r>
-      <w:r>
-        <w:rPr>
-          <w:i/>
-        </w:rPr>
-        <w:t>from the main text.</w:t>
+      <w:r>
+        <w:rPr>
+          <w:i/>
+        </w:rPr>
+        <w:t>n</w:t>
+      </w:r>
+      <w:r>
+        <w:rPr>
+          <w:i/>
+        </w:rPr>
+        <w:t>o</w:t>
+      </w:r>
+      <w:r>
+        <w:rPr>
+          <w:i/>
+        </w:rPr>
+        <w:t xml:space="preserve">t have to use any part of this template, but the report you write should in the end somehow </w:t>
+      </w:r>
+      <w:r>
+        <w:rPr>
+          <w:i/>
+        </w:rPr>
+        <w:t xml:space="preserve">(in a good way) </w:t>
+      </w:r>
+      <w:r>
+        <w:rPr>
+          <w:i/>
+        </w:rPr>
+        <w:t>provide the same information as indicated in this template</w:t>
+      </w:r>
+      <w:r>
+        <w:rPr>
+          <w:i/>
+        </w:rPr>
+        <w:t>. Most students trying to do it in their own way usually fail, so if you try that, be sure to know what you are doing!</w:t>
       </w:r>
     </w:p>
     <w:p>
@@ -935,7 +885,7 @@
         <w:rPr>
           <w:i/>
         </w:rPr>
-        <w:t>This page should of course be removed.</w:t>
+        <w:t>For more tips on how to write a good report, read:</w:t>
       </w:r>
     </w:p>
     <w:p>
@@ -944,283 +894,33 @@
           <w:i/>
         </w:rPr>
       </w:pPr>
-      <w:r>
-        <w:rPr>
-          <w:i/>
-        </w:rPr>
-        <w:t>Common mistakes students do when</w:t>
-      </w:r>
-      <w:r>
-        <w:rPr>
-          <w:i/>
-        </w:rPr>
-        <w:t xml:space="preserve"> writing reports (try to avoid them!):</w:t>
+      <w:hyperlink r:id="rId8" w:history="1">
+        <w:r>
+          <w:rPr>
+            <w:rStyle w:val="Hyperlink"/>
+            <w:i/>
+          </w:rPr>
+          <w:t>https://peppel-g.github.io/course-material/lectures/report-writing/</w:t>
+        </w:r>
+      </w:hyperlink>
+      <w:r>
+        <w:rPr>
+          <w:i/>
+        </w:rPr>
+        <w:t xml:space="preserve"> </w:t>
       </w:r>
     </w:p>
     <w:p>
       <w:pPr>
-        <w:pStyle w:val="ListParagraph"/>
-        <w:numPr>
-          <w:ilvl w:val="0"/>
-          <w:numId w:val="2"/>
-        </w:numPr>
-        <w:rPr>
-          <w:i/>
-        </w:rPr>
-      </w:pPr>
-      <w:r>
-        <w:rPr>
-          <w:i/>
-        </w:rPr>
-        <w:t>Writing</w:t>
-      </w:r>
-      <w:r>
-        <w:rPr>
-          <w:i/>
-        </w:rPr>
-        <w:t xml:space="preserve"> things like "we did", "I think", etcetera. Avoid words such as "we" and "I"; what is written in a report should be true no matter who has done the work/written it.</w:t>
-      </w:r>
-    </w:p>
-    <w:p>
-      <w:pPr>
-        <w:pStyle w:val="ListParagraph"/>
-        <w:numPr>
-          <w:ilvl w:val="0"/>
-          <w:numId w:val="2"/>
-        </w:numPr>
-      </w:pPr>
-      <w:r>
-        <w:rPr>
-          <w:i/>
-        </w:rPr>
-        <w:t>Dividing</w:t>
-      </w:r>
-      <w:r>
-        <w:rPr>
-          <w:i/>
-        </w:rPr>
-        <w:t xml:space="preserve"> the report into parts, and let different student</w:t>
-      </w:r>
-      <w:r>
-        <w:rPr>
-          <w:i/>
-        </w:rPr>
-        <w:t>s</w:t>
-      </w:r>
-      <w:r>
-        <w:rPr>
-          <w:i/>
-        </w:rPr>
-        <w:t xml:space="preserve"> write</w:t>
-      </w:r>
-      <w:r>
-        <w:rPr>
-          <w:i/>
-        </w:rPr>
-        <w:t xml:space="preserve"> the</w:t>
-      </w:r>
-      <w:r>
-        <w:rPr>
-          <w:i/>
-        </w:rPr>
-        <w:t xml:space="preserve"> dif</w:t>
-      </w:r>
-      <w:r>
-        <w:rPr>
-          <w:i/>
-        </w:rPr>
-        <w:t>fer</w:t>
-      </w:r>
-      <w:r>
-        <w:rPr>
-          <w:i/>
-        </w:rPr>
-        <w:t xml:space="preserve">ent parts, </w:t>
-      </w:r>
-      <w:r>
-        <w:rPr>
-          <w:i/>
-        </w:rPr>
-        <w:t xml:space="preserve">making you lose </w:t>
-      </w:r>
-      <w:r>
-        <w:rPr>
-          <w:i/>
-        </w:rPr>
-        <w:t>the re</w:t>
-      </w:r>
-      <w:r>
-        <w:rPr>
-          <w:i/>
-        </w:rPr>
-        <w:t xml:space="preserve">d thread in the report. Dividing </w:t>
-      </w:r>
-      <w:r>
-        <w:rPr>
-          <w:i/>
-        </w:rPr>
-        <w:t>the work is great, but when</w:t>
-      </w:r>
-      <w:r>
-        <w:rPr>
-          <w:i/>
-        </w:rPr>
-        <w:t xml:space="preserve"> the different parts has been written, be sure to rework the texts so the red thread is maintained</w:t>
-      </w:r>
-      <w:r>
-        <w:rPr>
-          <w:i/>
-        </w:rPr>
-        <w:t xml:space="preserve"> throughout the report</w:t>
-      </w:r>
-      <w:r>
-        <w:rPr>
-          <w:i/>
-        </w:rPr>
-        <w:t xml:space="preserve">, e.g. </w:t>
-      </w:r>
-      <w:r>
-        <w:rPr>
-          <w:i/>
-        </w:rPr>
-        <w:t xml:space="preserve">optimally, </w:t>
-      </w:r>
-      <w:r>
-        <w:rPr>
-          <w:i/>
-        </w:rPr>
-        <w:t>a reader should be able to read</w:t>
-      </w:r>
-      <w:r>
-        <w:rPr>
-          <w:i/>
-        </w:rPr>
-        <w:t xml:space="preserve"> the report from start to end and</w:t>
-      </w:r>
-      <w:r>
-        <w:rPr>
-          <w:i/>
-        </w:rPr>
-        <w:t xml:space="preserve"> understand everything</w:t>
-      </w:r>
-      <w:r>
-        <w:rPr>
-          <w:i/>
-        </w:rPr>
-        <w:t xml:space="preserve"> </w:t>
-      </w:r>
-      <w:r>
-        <w:rPr>
-          <w:i/>
-        </w:rPr>
-        <w:t xml:space="preserve">as it reads the report, </w:t>
-      </w:r>
-      <w:r>
-        <w:rPr>
-          <w:i/>
-        </w:rPr>
-        <w:t xml:space="preserve">without being forced to jump back and forth between different </w:t>
-      </w:r>
-      <w:r>
-        <w:rPr>
-          <w:i/>
-        </w:rPr>
-        <w:t>sections</w:t>
-      </w:r>
-      <w:r>
-        <w:rPr>
-          <w:i/>
-        </w:rPr>
-        <w:t>.</w:t>
-      </w:r>
-      <w:r>
-        <w:t xml:space="preserve"> </w:t>
-      </w:r>
-    </w:p>
-    <w:p>
-      <w:pPr>
-        <w:rPr>
-          <w:i/>
-        </w:rPr>
-      </w:pPr>
-      <w:r>
-        <w:rPr>
-          <w:i/>
-        </w:rPr>
-        <w:t xml:space="preserve">You have a lot of freedom </w:t>
-      </w:r>
-      <w:r>
-        <w:rPr>
-          <w:i/>
-        </w:rPr>
-        <w:t xml:space="preserve">when </w:t>
-      </w:r>
-      <w:r>
-        <w:rPr>
-          <w:i/>
-        </w:rPr>
-        <w:t xml:space="preserve">it comes to </w:t>
-      </w:r>
-      <w:r>
-        <w:rPr>
-          <w:i/>
-        </w:rPr>
-        <w:t xml:space="preserve">writing </w:t>
-      </w:r>
-      <w:r>
-        <w:rPr>
-          <w:i/>
-        </w:rPr>
-        <w:t>this report. You do</w:t>
-      </w:r>
-      <w:r>
-        <w:rPr>
-          <w:i/>
-        </w:rPr>
-        <w:t xml:space="preserve"> </w:t>
-      </w:r>
-      <w:r>
-        <w:rPr>
-          <w:i/>
-        </w:rPr>
-        <w:t>n</w:t>
-      </w:r>
-      <w:r>
-        <w:rPr>
-          <w:i/>
-        </w:rPr>
-        <w:t>o</w:t>
-      </w:r>
-      <w:r>
-        <w:rPr>
-          <w:i/>
-        </w:rPr>
-        <w:t>t have to use any part of this template, but the report you write should in the end somehow provide the same information as indicated in this template</w:t>
-      </w:r>
-      <w:r>
-        <w:rPr>
-          <w:i/>
-        </w:rPr>
-        <w:t>.</w:t>
-      </w:r>
-    </w:p>
-    <w:p>
-      <w:pPr>
-        <w:rPr>
-          <w:i/>
-        </w:rPr>
-      </w:pPr>
-      <w:r>
-        <w:rPr>
-          <w:i/>
-        </w:rPr>
-        <w:t xml:space="preserve">This document is a living document throughout the course. Try to fill in as much as possible. What you write in the beginning may be changed later. </w:t>
-      </w:r>
-      <w:r>
-        <w:rPr>
-          <w:i/>
-        </w:rPr>
-        <w:t>Specifying how your application will work is especially important if you are two working on it, so you first agree on and specify how the application should work.</w:t>
+        <w:rPr>
+          <w:i/>
+        </w:rPr>
+      </w:pPr>
+      <w:r>
+        <w:rPr>
+          <w:i/>
+        </w:rPr>
+        <w:t>This page should of course be removed.</w:t>
       </w:r>
       <w:r>
         <w:rPr>
@@ -1497,12 +1197,12 @@
       <w:pPr>
         <w:pStyle w:val="Heading1"/>
       </w:pPr>
-      <w:bookmarkStart w:id="1" w:name="_Toc535211801"/>
+      <w:bookmarkStart w:id="0" w:name="_Toc535211801"/>
       <w:r>
         <w:lastRenderedPageBreak/>
         <w:t>Introduction</w:t>
       </w:r>
-      <w:bookmarkEnd w:id="1"/>
+      <w:bookmarkEnd w:id="0"/>
     </w:p>
     <w:p>
       <w:pPr>
@@ -1821,7 +1521,19 @@
         <w:rPr>
           <w:i/>
         </w:rPr>
-        <w:t xml:space="preserve"> You are recommended to use use-case diagrams.</w:t>
+        <w:t xml:space="preserve"> You are</w:t>
+      </w:r>
+      <w:r>
+        <w:rPr>
+          <w:i/>
+        </w:rPr>
+        <w:t xml:space="preserve"> strongly</w:t>
+      </w:r>
+      <w:r>
+        <w:rPr>
+          <w:i/>
+        </w:rPr>
+        <w:t xml:space="preserve"> recommended to use use-case diagrams.</w:t>
       </w:r>
     </w:p>
     <w:p>
@@ -1896,106 +1608,154 @@
         </w:rPr>
         <w:t>.</w:t>
       </w:r>
+      <w:r>
+        <w:br w:type="page"/>
+      </w:r>
     </w:p>
     <w:p>
-      <w:r>
-        <w:rPr>
-          <w:i/>
-        </w:rPr>
-        <w:t>If you have taken the course Internet &amp; Cloud Services</w:t>
-      </w:r>
-      <w:r>
-        <w:rPr>
-          <w:i/>
-        </w:rPr>
-        <w:t>,</w:t>
-      </w:r>
-      <w:r>
-        <w:rPr>
-          <w:i/>
-        </w:rPr>
-        <w:t xml:space="preserve"> and choose </w:t>
-      </w:r>
-      <w:r>
-        <w:rPr>
-          <w:i/>
-        </w:rPr>
-        <w:t>to</w:t>
-      </w:r>
-      <w:r>
-        <w:rPr>
-          <w:i/>
-        </w:rPr>
-        <w:t xml:space="preserve"> implement a</w:t>
-      </w:r>
-      <w:r>
-        <w:rPr>
-          <w:i/>
-        </w:rPr>
-        <w:t>n Android application as the</w:t>
-      </w:r>
-      <w:r>
-        <w:rPr>
-          <w:i/>
-        </w:rPr>
-        <w:t xml:space="preserve"> frontend </w:t>
-      </w:r>
-      <w:r>
-        <w:rPr>
-          <w:i/>
-        </w:rPr>
-        <w:t xml:space="preserve">application </w:t>
-      </w:r>
-      <w:r>
-        <w:rPr>
-          <w:i/>
-        </w:rPr>
-        <w:t xml:space="preserve">for the platform you created in that course, you should more or less be able to </w:t>
-      </w:r>
-      <w:r>
-        <w:rPr>
-          <w:i/>
-        </w:rPr>
-        <w:t>copy-paste</w:t>
-      </w:r>
-      <w:r>
-        <w:rPr>
-          <w:i/>
-        </w:rPr>
-        <w:t xml:space="preserve"> your entire Introduction chapter from the report in that course </w:t>
-      </w:r>
-      <w:r>
-        <w:rPr>
-          <w:i/>
-        </w:rPr>
-        <w:t xml:space="preserve">and use it </w:t>
-      </w:r>
-      <w:r>
-        <w:rPr>
-          <w:i/>
-        </w:rPr>
-        <w:t>as the Introduction chapter in the report in this course.</w:t>
-      </w:r>
-      <w:r>
-        <w:rPr>
-          <w:i/>
-        </w:rPr>
-        <w:t xml:space="preserve"> </w:t>
-      </w:r>
+      <w:pPr>
+        <w:pStyle w:val="Heading1"/>
+      </w:pPr>
+      <w:bookmarkStart w:id="1" w:name="_Toc535211802"/>
+      <w:r>
+        <w:lastRenderedPageBreak/>
+        <w:t>Overview</w:t>
+      </w:r>
+      <w:bookmarkEnd w:id="1"/>
     </w:p>
     <w:p>
-      <w:r>
-        <w:br w:type="page"/>
+      <w:pPr>
+        <w:rPr>
+          <w:i/>
+        </w:rPr>
+      </w:pPr>
+      <w:r>
+        <w:rPr>
+          <w:i/>
+        </w:rPr>
+        <w:t>Imagine the billionaire liked your</w:t>
+      </w:r>
+      <w:r>
+        <w:rPr>
+          <w:i/>
+        </w:rPr>
+        <w:t xml:space="preserve"> </w:t>
+      </w:r>
+      <w:r>
+        <w:rPr>
+          <w:i/>
+        </w:rPr>
+        <w:t>application</w:t>
+      </w:r>
+      <w:r>
+        <w:rPr>
+          <w:i/>
+        </w:rPr>
+        <w:t xml:space="preserve"> </w:t>
+      </w:r>
+      <w:r>
+        <w:rPr>
+          <w:i/>
+        </w:rPr>
+        <w:t>idea</w:t>
+      </w:r>
+      <w:r>
+        <w:rPr>
+          <w:i/>
+        </w:rPr>
+        <w:t xml:space="preserve"> and has given you the money you need to realize it. Now you need to build it, but how? This chapter should provide an overview of </w:t>
+      </w:r>
+      <w:r>
+        <w:rPr>
+          <w:i/>
+        </w:rPr>
+        <w:t xml:space="preserve">all </w:t>
+      </w:r>
+      <w:r>
+        <w:rPr>
+          <w:i/>
+        </w:rPr>
+        <w:t xml:space="preserve">the </w:t>
+      </w:r>
+      <w:r>
+        <w:rPr>
+          <w:i/>
+        </w:rPr>
+        <w:t xml:space="preserve">external </w:t>
+      </w:r>
+      <w:r>
+        <w:rPr>
+          <w:i/>
+        </w:rPr>
+        <w:t xml:space="preserve">components </w:t>
+      </w:r>
+      <w:r>
+        <w:rPr>
+          <w:i/>
+        </w:rPr>
+        <w:t xml:space="preserve">your application makes use of, such as Facebook Login, Google APIs, </w:t>
+      </w:r>
+      <w:r>
+        <w:rPr>
+          <w:i/>
+        </w:rPr>
+        <w:t>Firebase, etcetera.</w:t>
       </w:r>
     </w:p>
     <w:p>
       <w:pPr>
+        <w:rPr>
+          <w:i/>
+        </w:rPr>
+      </w:pPr>
+      <w:r>
+        <w:rPr>
+          <w:i/>
+        </w:rPr>
+        <w:t xml:space="preserve">If a new programmer starts to work on the </w:t>
+      </w:r>
+      <w:r>
+        <w:rPr>
+          <w:i/>
+        </w:rPr>
+        <w:t>application</w:t>
+      </w:r>
+      <w:r>
+        <w:rPr>
+          <w:i/>
+        </w:rPr>
+        <w:t xml:space="preserve">, this chapter should be a really good way for that programmer to get a good understanding of how </w:t>
+      </w:r>
+      <w:r>
+        <w:rPr>
+          <w:i/>
+        </w:rPr>
+        <w:t>the solution is structured</w:t>
+      </w:r>
+      <w:r>
+        <w:rPr>
+          <w:i/>
+        </w:rPr>
+        <w:t>.</w:t>
+      </w:r>
+      <w:r>
+        <w:rPr>
+          <w:i/>
+        </w:rPr>
+        <w:br w:type="page"/>
+      </w:r>
+    </w:p>
+    <w:p>
+      <w:pPr>
         <w:pStyle w:val="Heading1"/>
       </w:pPr>
-      <w:bookmarkStart w:id="2" w:name="_Toc535211802"/>
+      <w:bookmarkStart w:id="2" w:name="_Toc535211803"/>
       <w:r>
         <w:lastRenderedPageBreak/>
-        <w:t>Overview</w:t>
+        <w:t>A</w:t>
+      </w:r>
+      <w:r>
+        <w:t>pplication</w:t>
       </w:r>
       <w:bookmarkEnd w:id="2"/>
     </w:p>
@@ -2009,8 +1769,22 @@
         <w:rPr>
           <w:i/>
         </w:rPr>
-        <w:t>Imagine the billionaire liked your</w:t>
-      </w:r>
+        <w:t>Describe how you have imple</w:t>
+      </w:r>
+      <w:r>
+        <w:rPr>
+          <w:i/>
+        </w:rPr>
+        <w:t xml:space="preserve">mented the application, </w:t>
+      </w:r>
+      <w:proofErr w:type="gramStart"/>
+      <w:r>
+        <w:rPr>
+          <w:i/>
+        </w:rPr>
+        <w:t>e.g.</w:t>
+      </w:r>
+      <w:proofErr w:type="gramEnd"/>
       <w:r>
         <w:rPr>
           <w:i/>
@@ -2021,7 +1795,7 @@
         <w:rPr>
           <w:i/>
         </w:rPr>
-        <w:t>application</w:t>
+        <w:t>explain that</w:t>
       </w:r>
       <w:r>
         <w:rPr>
@@ -2033,170 +1807,19 @@
         <w:rPr>
           <w:i/>
         </w:rPr>
-        <w:t>idea</w:t>
-      </w:r>
-      <w:r>
-        <w:rPr>
-          <w:i/>
-        </w:rPr>
-        <w:t xml:space="preserve"> and has given you the money you need to realize it. Now you need to build it, but how? This chapter should provide an overview of </w:t>
-      </w:r>
-      <w:r>
-        <w:rPr>
-          <w:i/>
-        </w:rPr>
-        <w:t xml:space="preserve">all </w:t>
-      </w:r>
-      <w:r>
-        <w:rPr>
-          <w:i/>
-        </w:rPr>
-        <w:t xml:space="preserve">the </w:t>
-      </w:r>
-      <w:r>
-        <w:rPr>
-          <w:i/>
-        </w:rPr>
-        <w:t xml:space="preserve">external </w:t>
-      </w:r>
-      <w:r>
-        <w:rPr>
-          <w:i/>
-        </w:rPr>
-        <w:t xml:space="preserve">components </w:t>
-      </w:r>
-      <w:r>
-        <w:rPr>
-          <w:i/>
-        </w:rPr>
-        <w:t xml:space="preserve">your application makes use of, such as Facebook Login, Google APIs, </w:t>
-      </w:r>
-      <w:r>
-        <w:rPr>
-          <w:i/>
-        </w:rPr>
-        <w:t>Firebase, etcetera.</w:t>
-      </w:r>
-    </w:p>
-    <w:p>
-      <w:pPr>
-        <w:rPr>
-          <w:i/>
-        </w:rPr>
-      </w:pPr>
-      <w:r>
-        <w:rPr>
-          <w:i/>
-        </w:rPr>
-        <w:t xml:space="preserve">If a new programmer starts to work on the </w:t>
-      </w:r>
-      <w:r>
-        <w:rPr>
-          <w:i/>
-        </w:rPr>
-        <w:t>application</w:t>
-      </w:r>
-      <w:r>
-        <w:rPr>
-          <w:i/>
-        </w:rPr>
-        <w:t xml:space="preserve">, this chapter should be a really good way for that programmer to get a good understanding of how </w:t>
-      </w:r>
-      <w:r>
-        <w:rPr>
-          <w:i/>
-        </w:rPr>
-        <w:t>the solution is structured</w:t>
-      </w:r>
-      <w:r>
-        <w:rPr>
-          <w:i/>
-        </w:rPr>
-        <w:t>.</w:t>
-      </w:r>
-    </w:p>
-    <w:p>
-      <w:r>
-        <w:rPr>
-          <w:i/>
-        </w:rPr>
-        <w:t>If you have taken the course Internet &amp; Cloud Services and choose in this course to implement a frontend application for the platform you created in that course, you should more or less be able to use your entire Overview chapter from the report in that course as the Overview chapter in the report in this course.</w:t>
-      </w:r>
-    </w:p>
-    <w:p>
-      <w:pPr>
-        <w:rPr>
-          <w:i/>
-        </w:rPr>
-      </w:pPr>
-      <w:r>
-        <w:rPr>
-          <w:i/>
-        </w:rPr>
-        <w:br w:type="page"/>
-      </w:r>
-    </w:p>
-    <w:p>
-      <w:pPr>
-        <w:pStyle w:val="Heading1"/>
-      </w:pPr>
-      <w:bookmarkStart w:id="3" w:name="_Toc535211803"/>
-      <w:r>
-        <w:lastRenderedPageBreak/>
-        <w:t>A</w:t>
-      </w:r>
-      <w:r>
-        <w:t>pplication</w:t>
-      </w:r>
-      <w:bookmarkEnd w:id="3"/>
-    </w:p>
-    <w:p>
-      <w:pPr>
-        <w:rPr>
-          <w:i/>
-        </w:rPr>
-      </w:pPr>
-      <w:r>
-        <w:rPr>
-          <w:i/>
-        </w:rPr>
-        <w:t>Describe how you have imple</w:t>
-      </w:r>
-      <w:r>
-        <w:rPr>
-          <w:i/>
-        </w:rPr>
-        <w:t xml:space="preserve">mented the application, </w:t>
-      </w:r>
-      <w:r>
-        <w:rPr>
-          <w:i/>
-        </w:rPr>
-        <w:t>e</w:t>
-      </w:r>
-      <w:r>
-        <w:rPr>
-          <w:i/>
-        </w:rPr>
-        <w:t>.g.</w:t>
-      </w:r>
-      <w:r>
-        <w:rPr>
-          <w:i/>
-        </w:rPr>
-        <w:t xml:space="preserve"> explain that</w:t>
-      </w:r>
-      <w:r>
-        <w:rPr>
-          <w:i/>
-        </w:rPr>
-        <w:t xml:space="preserve"> </w:t>
-      </w:r>
-      <w:r>
-        <w:rPr>
-          <w:i/>
-        </w:rPr>
-        <w:t xml:space="preserve">it has been implemented in Java using </w:t>
+        <w:t xml:space="preserve">it has been implemented in </w:t>
+      </w:r>
+      <w:r>
+        <w:rPr>
+          <w:i/>
+        </w:rPr>
+        <w:t>Kotlin</w:t>
+      </w:r>
+      <w:r>
+        <w:rPr>
+          <w:i/>
+        </w:rPr>
+        <w:t xml:space="preserve"> using </w:t>
       </w:r>
       <w:r>
         <w:rPr>
@@ -2311,7 +1934,7 @@
                           </pic:cNvPicPr>
                         </pic:nvPicPr>
                         <pic:blipFill>
-                          <a:blip r:embed="rId8"/>
+                          <a:blip r:embed="rId9"/>
                           <a:stretch>
                             <a:fillRect/>
                           </a:stretch>
@@ -2348,7 +1971,7 @@
                           </pic:cNvPicPr>
                         </pic:nvPicPr>
                         <pic:blipFill>
-                          <a:blip r:embed="rId9"/>
+                          <a:blip r:embed="rId10"/>
                           <a:stretch>
                             <a:fillRect/>
                           </a:stretch>
@@ -2385,7 +2008,7 @@
                           </pic:cNvPicPr>
                         </pic:nvPicPr>
                         <pic:blipFill>
-                          <a:blip r:embed="rId10"/>
+                          <a:blip r:embed="rId11"/>
                           <a:stretch>
                             <a:fillRect/>
                           </a:stretch>
@@ -2422,7 +2045,7 @@
                           </pic:cNvPicPr>
                         </pic:nvPicPr>
                         <pic:blipFill>
-                          <a:blip r:embed="rId11"/>
+                          <a:blip r:embed="rId12"/>
                           <a:stretch>
                             <a:fillRect/>
                           </a:stretch>
@@ -2459,7 +2082,7 @@
                           </pic:cNvPicPr>
                         </pic:nvPicPr>
                         <pic:blipFill>
-                          <a:blip r:embed="rId9"/>
+                          <a:blip r:embed="rId10"/>
                           <a:stretch>
                             <a:fillRect/>
                           </a:stretch>
@@ -2496,7 +2119,7 @@
                           </pic:cNvPicPr>
                         </pic:nvPicPr>
                         <pic:blipFill>
-                          <a:blip r:embed="rId12"/>
+                          <a:blip r:embed="rId13"/>
                           <a:stretch>
                             <a:fillRect/>
                           </a:stretch>
@@ -2533,7 +2156,7 @@
                           </pic:cNvPicPr>
                         </pic:nvPicPr>
                         <pic:blipFill>
-                          <a:blip r:embed="rId13"/>
+                          <a:blip r:embed="rId14"/>
                           <a:stretch>
                             <a:fillRect/>
                           </a:stretch>
@@ -2902,7 +2525,19 @@
         <w:rPr>
           <w:i/>
         </w:rPr>
-        <w:t xml:space="preserve">Also describe particular design patterns you are using, and </w:t>
+        <w:t xml:space="preserve">Also describe </w:t>
+      </w:r>
+      <w:r>
+        <w:rPr>
+          <w:i/>
+        </w:rPr>
+        <w:t>design</w:t>
+      </w:r>
+      <w:r>
+        <w:rPr>
+          <w:i/>
+        </w:rPr>
+        <w:t xml:space="preserve"> patterns you are using, and </w:t>
       </w:r>
       <w:r>
         <w:rPr>
@@ -2914,25 +2549,13 @@
         <w:rPr>
           <w:i/>
         </w:rPr>
-        <w:t>. For example, if you implement a frontend application for the platform you created in the course Internet and Cloud Services, it might be a good idea to create a</w:t>
-      </w:r>
-      <w:r>
-        <w:rPr>
-          <w:i/>
-        </w:rPr>
-        <w:t>n</w:t>
-      </w:r>
-      <w:r>
-        <w:rPr>
-          <w:i/>
-        </w:rPr>
-        <w:t xml:space="preserve"> SDK, which can be used to communicate with the backend application. Implemented in Java, the SDK would also be reusable in ordinary Java applications, and not only Android applications.</w:t>
-      </w:r>
-      <w:r>
-        <w:rPr>
-          <w:i/>
-        </w:rPr>
-        <w:t xml:space="preserve"> And what about caching? Sending the same GET request to a server over and over again is not optimal.</w:t>
+        <w:t xml:space="preserve">. </w:t>
+      </w:r>
+      <w:r>
+        <w:rPr>
+          <w:i/>
+        </w:rPr>
+        <w:t>Do not only explain what fragments and activities you are using, but also services, general classes, etc.</w:t>
       </w:r>
     </w:p>
     <w:p>
@@ -2964,7 +2587,21 @@
         <w:rPr>
           <w:i/>
         </w:rPr>
-        <w:t>What is your strategy when it comes to asking the user for permissions to use different features on the device (e.g. the camera, or accessing contacts, etc.)? When/how do you do that?</w:t>
+        <w:t>What is your strategy when it comes to asking the user for permissions to use different features on the device (</w:t>
+      </w:r>
+      <w:proofErr w:type="gramStart"/>
+      <w:r>
+        <w:rPr>
+          <w:i/>
+        </w:rPr>
+        <w:t>e.g.</w:t>
+      </w:r>
+      <w:proofErr w:type="gramEnd"/>
+      <w:r>
+        <w:rPr>
+          <w:i/>
+        </w:rPr>
+        <w:t xml:space="preserve"> the camera, or accessing contacts, etc.)? When/how do you do that?</w:t>
       </w:r>
     </w:p>
     <w:p>
@@ -2977,7 +2614,19 @@
         <w:rPr>
           <w:i/>
         </w:rPr>
-        <w:t xml:space="preserve">If a new programmer starts to work on the application, this section should provide a really good introduction to how it </w:t>
+        <w:t xml:space="preserve">If a new programmer starts to work on the application, this section should provide a </w:t>
+      </w:r>
+      <w:r>
+        <w:rPr>
+          <w:i/>
+        </w:rPr>
+        <w:t>very</w:t>
+      </w:r>
+      <w:r>
+        <w:rPr>
+          <w:i/>
+        </w:rPr>
+        <w:t xml:space="preserve"> good introduction to how it </w:t>
       </w:r>
       <w:r>
         <w:rPr>
@@ -2998,10 +2647,371 @@
           <w:i/>
         </w:rPr>
       </w:pPr>
+      <w:r>
+        <w:rPr>
+          <w:i/>
+        </w:rPr>
+        <w:br w:type="page"/>
+      </w:r>
+    </w:p>
+    <w:p>
+      <w:pPr>
+        <w:pStyle w:val="Heading1"/>
+      </w:pPr>
+      <w:r>
+        <w:lastRenderedPageBreak/>
+        <w:t>Extra Functionalities</w:t>
+      </w:r>
+    </w:p>
+    <w:p>
+      <w:pPr>
+        <w:rPr>
+          <w:i/>
+        </w:rPr>
+      </w:pPr>
+      <w:r>
+        <w:rPr>
+          <w:i/>
+        </w:rPr>
+        <w:t>As explained at:</w:t>
+      </w:r>
+    </w:p>
+    <w:p>
+      <w:pPr>
+        <w:rPr>
+          <w:i/>
+        </w:rPr>
+      </w:pPr>
+      <w:hyperlink r:id="rId21" w:history="1">
+        <w:r>
+          <w:rPr>
+            <w:rStyle w:val="Hyperlink"/>
+            <w:i/>
+          </w:rPr>
+          <w:t>https://peppel-g.github.io/course-material/courses/android-development/project-grading-guidelines.html#extra-functionalities</w:t>
+        </w:r>
+      </w:hyperlink>
+    </w:p>
+    <w:p>
+      <w:pPr>
+        <w:rPr>
+          <w:i/>
+        </w:rPr>
+      </w:pPr>
+      <w:r>
+        <w:rPr>
+          <w:i/>
+        </w:rPr>
+        <w:t xml:space="preserve">For you to pass the project work, your application must implement some functionalities worth enough points. In the table below, enter which functionalities you have implemented, and </w:t>
+      </w:r>
+      <w:r>
+        <w:rPr>
+          <w:i/>
+        </w:rPr>
+        <w:t xml:space="preserve">describe </w:t>
+      </w:r>
+      <w:r>
+        <w:rPr>
+          <w:i/>
+        </w:rPr>
+        <w:t>how</w:t>
+      </w:r>
+      <w:r>
+        <w:rPr>
+          <w:i/>
+        </w:rPr>
+        <w:t xml:space="preserve"> you have implemented them</w:t>
+      </w:r>
+      <w:r>
+        <w:rPr>
+          <w:i/>
+        </w:rPr>
+        <w:t>. As an example, one functionality has been, but</w:t>
+      </w:r>
+      <w:r>
+        <w:rPr>
+          <w:i/>
+        </w:rPr>
+        <w:t xml:space="preserve"> you of course need to remove that one if you have not implemented it.</w:t>
+      </w:r>
+    </w:p>
+    <w:tbl>
+      <w:tblPr>
+        <w:tblStyle w:val="ListTable4-Accent1"/>
+        <w:tblW w:w="0" w:type="auto"/>
+        <w:tblLook w:val="0420" w:firstRow="1" w:lastRow="0" w:firstColumn="0" w:lastColumn="0" w:noHBand="0" w:noVBand="1"/>
+      </w:tblPr>
+      <w:tblGrid>
+        <w:gridCol w:w="1980"/>
+        <w:gridCol w:w="7416"/>
+      </w:tblGrid>
+      <w:tr>
+        <w:trPr>
+          <w:cnfStyle w:val="100000000000" w:firstRow="1" w:lastRow="0" w:firstColumn="0" w:lastColumn="0" w:oddVBand="0" w:evenVBand="0" w:oddHBand="0" w:evenHBand="0" w:firstRowFirstColumn="0" w:firstRowLastColumn="0" w:lastRowFirstColumn="0" w:lastRowLastColumn="0"/>
+        </w:trPr>
+        <w:tc>
+          <w:tcPr>
+            <w:tcW w:w="1980" w:type="dxa"/>
+          </w:tcPr>
+          <w:p>
+            <w:pPr>
+              <w:rPr>
+                <w:iCs/>
+              </w:rPr>
+            </w:pPr>
+            <w:r>
+              <w:rPr>
+                <w:iCs/>
+              </w:rPr>
+              <w:t>Feature name</w:t>
+            </w:r>
+          </w:p>
+        </w:tc>
+        <w:tc>
+          <w:tcPr>
+            <w:tcW w:w="7416" w:type="dxa"/>
+          </w:tcPr>
+          <w:p>
+            <w:pPr>
+              <w:rPr>
+                <w:iCs/>
+              </w:rPr>
+            </w:pPr>
+            <w:r>
+              <w:rPr>
+                <w:iCs/>
+              </w:rPr>
+              <w:t>I</w:t>
+            </w:r>
+            <w:r>
+              <w:rPr>
+                <w:iCs/>
+              </w:rPr>
+              <w:t>mplementation</w:t>
+            </w:r>
+          </w:p>
+        </w:tc>
+      </w:tr>
+      <w:tr>
+        <w:trPr>
+          <w:cnfStyle w:val="000000100000" w:firstRow="0" w:lastRow="0" w:firstColumn="0" w:lastColumn="0" w:oddVBand="0" w:evenVBand="0" w:oddHBand="1" w:evenHBand="0" w:firstRowFirstColumn="0" w:firstRowLastColumn="0" w:lastRowFirstColumn="0" w:lastRowLastColumn="0"/>
+        </w:trPr>
+        <w:tc>
+          <w:tcPr>
+            <w:tcW w:w="1980" w:type="dxa"/>
+            <w:vAlign w:val="center"/>
+          </w:tcPr>
+          <w:p>
+            <w:pPr>
+              <w:rPr>
+                <w:iCs/>
+                <w:sz w:val="20"/>
+                <w:szCs w:val="20"/>
+              </w:rPr>
+            </w:pPr>
+            <w:r>
+              <w:rPr>
+                <w:iCs/>
+                <w:sz w:val="20"/>
+                <w:szCs w:val="20"/>
+              </w:rPr>
+              <w:t>Multiple languages</w:t>
+            </w:r>
+          </w:p>
+        </w:tc>
+        <w:tc>
+          <w:tcPr>
+            <w:tcW w:w="7416" w:type="dxa"/>
+          </w:tcPr>
+          <w:p>
+            <w:pPr>
+              <w:rPr>
+                <w:iCs/>
+                <w:sz w:val="18"/>
+                <w:szCs w:val="18"/>
+              </w:rPr>
+            </w:pPr>
+            <w:r>
+              <w:rPr>
+                <w:iCs/>
+                <w:sz w:val="18"/>
+                <w:szCs w:val="18"/>
+              </w:rPr>
+              <w:t xml:space="preserve">String resources are available in English and Swedish in the different </w:t>
+            </w:r>
+            <w:r>
+              <w:rPr>
+                <w:rFonts w:ascii="Courier New" w:hAnsi="Courier New" w:cs="Courier New"/>
+                <w:iCs/>
+                <w:sz w:val="18"/>
+                <w:szCs w:val="18"/>
+              </w:rPr>
+              <w:t>string.xml</w:t>
+            </w:r>
+            <w:r>
+              <w:rPr>
+                <w:iCs/>
+                <w:sz w:val="18"/>
+                <w:szCs w:val="18"/>
+              </w:rPr>
+              <w:t xml:space="preserve"> files in </w:t>
+            </w:r>
+            <w:r>
+              <w:rPr>
+                <w:iCs/>
+                <w:sz w:val="18"/>
+                <w:szCs w:val="18"/>
+              </w:rPr>
+              <w:t xml:space="preserve">sub-folders to </w:t>
+            </w:r>
+            <w:r>
+              <w:rPr>
+                <w:iCs/>
+                <w:sz w:val="18"/>
+                <w:szCs w:val="18"/>
+              </w:rPr>
+              <w:t xml:space="preserve">the </w:t>
+            </w:r>
+            <w:r>
+              <w:rPr>
+                <w:rFonts w:ascii="Courier New" w:hAnsi="Courier New" w:cs="Courier New"/>
+                <w:iCs/>
+                <w:sz w:val="18"/>
+                <w:szCs w:val="18"/>
+              </w:rPr>
+              <w:t>res</w:t>
+            </w:r>
+            <w:r>
+              <w:rPr>
+                <w:iCs/>
+                <w:sz w:val="18"/>
+                <w:szCs w:val="18"/>
+              </w:rPr>
+              <w:t xml:space="preserve"> folder. </w:t>
+            </w:r>
+            <w:r>
+              <w:rPr>
+                <w:iCs/>
+                <w:sz w:val="18"/>
+                <w:szCs w:val="18"/>
+              </w:rPr>
+              <w:t xml:space="preserve">In the app, whenever text is shown to the user, it is retrieved from the </w:t>
+            </w:r>
+            <w:r>
+              <w:rPr>
+                <w:rFonts w:ascii="Courier New" w:hAnsi="Courier New" w:cs="Courier New"/>
+                <w:iCs/>
+                <w:sz w:val="18"/>
+                <w:szCs w:val="18"/>
+              </w:rPr>
+              <w:t>string.xml</w:t>
+            </w:r>
+            <w:r>
+              <w:rPr>
+                <w:iCs/>
+                <w:sz w:val="18"/>
+                <w:szCs w:val="18"/>
+              </w:rPr>
+              <w:t xml:space="preserve"> file that should be used per the user’s language settings.</w:t>
+            </w:r>
+          </w:p>
+        </w:tc>
+      </w:tr>
+      <w:tr>
+        <w:tc>
+          <w:tcPr>
+            <w:tcW w:w="1980" w:type="dxa"/>
+            <w:vAlign w:val="center"/>
+          </w:tcPr>
+          <w:p>
+            <w:pPr>
+              <w:rPr>
+                <w:iCs/>
+              </w:rPr>
+            </w:pPr>
+          </w:p>
+        </w:tc>
+        <w:tc>
+          <w:tcPr>
+            <w:tcW w:w="7416" w:type="dxa"/>
+          </w:tcPr>
+          <w:p>
+            <w:pPr>
+              <w:rPr>
+                <w:iCs/>
+              </w:rPr>
+            </w:pPr>
+          </w:p>
+        </w:tc>
+      </w:tr>
+      <w:tr>
+        <w:trPr>
+          <w:cnfStyle w:val="000000100000" w:firstRow="0" w:lastRow="0" w:firstColumn="0" w:lastColumn="0" w:oddVBand="0" w:evenVBand="0" w:oddHBand="1" w:evenHBand="0" w:firstRowFirstColumn="0" w:firstRowLastColumn="0" w:lastRowFirstColumn="0" w:lastRowLastColumn="0"/>
+        </w:trPr>
+        <w:tc>
+          <w:tcPr>
+            <w:tcW w:w="1980" w:type="dxa"/>
+            <w:vAlign w:val="center"/>
+          </w:tcPr>
+          <w:p>
+            <w:pPr>
+              <w:rPr>
+                <w:iCs/>
+              </w:rPr>
+            </w:pPr>
+          </w:p>
+        </w:tc>
+        <w:tc>
+          <w:tcPr>
+            <w:tcW w:w="7416" w:type="dxa"/>
+          </w:tcPr>
+          <w:p>
+            <w:pPr>
+              <w:rPr>
+                <w:iCs/>
+              </w:rPr>
+            </w:pPr>
+          </w:p>
+        </w:tc>
+      </w:tr>
+      <w:tr>
+        <w:tc>
+          <w:tcPr>
+            <w:tcW w:w="1980" w:type="dxa"/>
+            <w:vAlign w:val="center"/>
+          </w:tcPr>
+          <w:p>
+            <w:pPr>
+              <w:rPr>
+                <w:iCs/>
+              </w:rPr>
+            </w:pPr>
+          </w:p>
+        </w:tc>
+        <w:tc>
+          <w:tcPr>
+            <w:tcW w:w="7416" w:type="dxa"/>
+          </w:tcPr>
+          <w:p>
+            <w:pPr>
+              <w:rPr>
+                <w:iCs/>
+              </w:rPr>
+            </w:pPr>
+          </w:p>
+        </w:tc>
+      </w:tr>
+    </w:tbl>
+    <w:p>
+      <w:pPr>
+        <w:rPr>
+          <w:iCs/>
+        </w:rPr>
+      </w:pPr>
     </w:p>
     <w:sectPr>
-      <w:headerReference w:type="default" r:id="rId21"/>
-      <w:footerReference w:type="default" r:id="rId22"/>
+      <w:headerReference w:type="default" r:id="rId22"/>
+      <w:footerReference w:type="default" r:id="rId23"/>
       <w:pgSz w:w="12240" w:h="15840"/>
       <w:pgMar w:top="1417" w:right="1417" w:bottom="1417" w:left="1417" w:header="708" w:footer="708" w:gutter="0"/>
       <w:pgNumType w:start="0"/>
@@ -3014,7 +3024,7 @@
 </file>
 
 <file path=word/endnotes.xml><?xml version="1.0" encoding="utf-8"?>
-<w:endnotes xmlns:wpc="http://schemas.microsoft.com/office/word/2010/wordprocessingCanvas" xmlns:cx="http://schemas.microsoft.com/office/drawing/2014/chartex" xmlns:cx1="http://schemas.microsoft.com/office/drawing/2015/9/8/chartex" xmlns:cx2="http://schemas.microsoft.com/office/drawing/2015/10/21/chartex" xmlns:cx3="http://schemas.microsoft.com/office/drawing/2016/5/9/chartex" xmlns:cx4="http://schemas.microsoft.com/office/drawing/2016/5/10/chartex" xmlns:cx5="http://schemas.microsoft.com/office/drawing/2016/5/11/chartex" xmlns:cx6="http://schemas.microsoft.com/office/drawing/2016/5/12/chartex" xmlns:cx7="http://schemas.microsoft.com/office/drawing/2016/5/13/chartex" xmlns:cx8="http://schemas.microsoft.com/office/drawing/2016/5/14/chartex" xmlns:mc="http://schemas.openxmlformats.org/markup-compatibility/2006" xmlns:aink="http://schemas.microsoft.com/office/drawing/2016/ink" xmlns:am3d="http://schemas.microsoft.com/office/drawing/2017/model3d" xmlns:o="urn:schemas-microsoft-com:office:office" xmlns:r="http://schemas.openxmlformats.org/officeDocument/2006/relationships" xmlns:m="http://schemas.openxmlformats.org/officeDocument/2006/math" xmlns:v="urn:schemas-microsoft-com:vml" xmlns:wp14="http://schemas.microsoft.com/office/word/2010/wordprocessingDrawing" xmlns:wp="http://schemas.openxmlformats.org/drawingml/2006/wordprocessingDrawing" xmlns:w10="urn:schemas-microsoft-com:office:word" xmlns:w="http://schemas.openxmlformats.org/wordprocessingml/2006/main" xmlns:w14="http://schemas.microsoft.com/office/word/2010/wordml" xmlns:w15="http://schemas.microsoft.com/office/word/2012/wordml" xmlns:w16cid="http://schemas.microsoft.com/office/word/2016/wordml/cid" xmlns:w16se="http://schemas.microsoft.com/office/word/2015/wordml/symex" xmlns:wpg="http://schemas.microsoft.com/office/word/2010/wordprocessingGroup" xmlns:wpi="http://schemas.microsoft.com/office/word/2010/wordprocessingInk" xmlns:wne="http://schemas.microsoft.com/office/word/2006/wordml" xmlns:wps="http://schemas.microsoft.com/office/word/2010/wordprocessingShape" mc:Ignorable="w14 w15 w16se w16cid wp14">
+<w:endnotes xmlns:wpc="http://schemas.microsoft.com/office/word/2010/wordprocessingCanvas" xmlns:cx="http://schemas.microsoft.com/office/drawing/2014/chartex" xmlns:cx1="http://schemas.microsoft.com/office/drawing/2015/9/8/chartex" xmlns:cx2="http://schemas.microsoft.com/office/drawing/2015/10/21/chartex" xmlns:cx3="http://schemas.microsoft.com/office/drawing/2016/5/9/chartex" xmlns:cx4="http://schemas.microsoft.com/office/drawing/2016/5/10/chartex" xmlns:cx5="http://schemas.microsoft.com/office/drawing/2016/5/11/chartex" xmlns:cx6="http://schemas.microsoft.com/office/drawing/2016/5/12/chartex" xmlns:cx7="http://schemas.microsoft.com/office/drawing/2016/5/13/chartex" xmlns:cx8="http://schemas.microsoft.com/office/drawing/2016/5/14/chartex" xmlns:mc="http://schemas.openxmlformats.org/markup-compatibility/2006" xmlns:aink="http://schemas.microsoft.com/office/drawing/2016/ink" xmlns:am3d="http://schemas.microsoft.com/office/drawing/2017/model3d" xmlns:o="urn:schemas-microsoft-com:office:office" xmlns:r="http://schemas.openxmlformats.org/officeDocument/2006/relationships" xmlns:m="http://schemas.openxmlformats.org/officeDocument/2006/math" xmlns:v="urn:schemas-microsoft-com:vml" xmlns:wp14="http://schemas.microsoft.com/office/word/2010/wordprocessingDrawing" xmlns:wp="http://schemas.openxmlformats.org/drawingml/2006/wordprocessingDrawing" xmlns:w10="urn:schemas-microsoft-com:office:word" xmlns:w="http://schemas.openxmlformats.org/wordprocessingml/2006/main" xmlns:w14="http://schemas.microsoft.com/office/word/2010/wordml" xmlns:w15="http://schemas.microsoft.com/office/word/2012/wordml" xmlns:w16cex="http://schemas.microsoft.com/office/word/2018/wordml/cex" xmlns:w16cid="http://schemas.microsoft.com/office/word/2016/wordml/cid" xmlns:w16="http://schemas.microsoft.com/office/word/2018/wordml" xmlns:w16se="http://schemas.microsoft.com/office/word/2015/wordml/symex" xmlns:wpg="http://schemas.microsoft.com/office/word/2010/wordprocessingGroup" xmlns:wpi="http://schemas.microsoft.com/office/word/2010/wordprocessingInk" xmlns:wne="http://schemas.microsoft.com/office/word/2006/wordml" xmlns:wps="http://schemas.microsoft.com/office/word/2010/wordprocessingShape" mc:Ignorable="w14 w15 w16se w16cid w16 w16cex wp14">
   <w:endnote w:type="separator" w:id="-1">
     <w:p>
       <w:pPr>
@@ -3039,7 +3049,7 @@
 </file>
 
 <file path=word/footer1.xml><?xml version="1.0" encoding="utf-8"?>
-<w:ftr xmlns:wpc="http://schemas.microsoft.com/office/word/2010/wordprocessingCanvas" xmlns:cx="http://schemas.microsoft.com/office/drawing/2014/chartex" xmlns:cx1="http://schemas.microsoft.com/office/drawing/2015/9/8/chartex" xmlns:cx2="http://schemas.microsoft.com/office/drawing/2015/10/21/chartex" xmlns:cx3="http://schemas.microsoft.com/office/drawing/2016/5/9/chartex" xmlns:cx4="http://schemas.microsoft.com/office/drawing/2016/5/10/chartex" xmlns:cx5="http://schemas.microsoft.com/office/drawing/2016/5/11/chartex" xmlns:cx6="http://schemas.microsoft.com/office/drawing/2016/5/12/chartex" xmlns:cx7="http://schemas.microsoft.com/office/drawing/2016/5/13/chartex" xmlns:cx8="http://schemas.microsoft.com/office/drawing/2016/5/14/chartex" xmlns:mc="http://schemas.openxmlformats.org/markup-compatibility/2006" xmlns:aink="http://schemas.microsoft.com/office/drawing/2016/ink" xmlns:am3d="http://schemas.microsoft.com/office/drawing/2017/model3d" xmlns:o="urn:schemas-microsoft-com:office:office" xmlns:r="http://schemas.openxmlformats.org/officeDocument/2006/relationships" xmlns:m="http://schemas.openxmlformats.org/officeDocument/2006/math" xmlns:v="urn:schemas-microsoft-com:vml" xmlns:wp14="http://schemas.microsoft.com/office/word/2010/wordprocessingDrawing" xmlns:wp="http://schemas.openxmlformats.org/drawingml/2006/wordprocessingDrawing" xmlns:w10="urn:schemas-microsoft-com:office:word" xmlns:w="http://schemas.openxmlformats.org/wordprocessingml/2006/main" xmlns:w14="http://schemas.microsoft.com/office/word/2010/wordml" xmlns:w15="http://schemas.microsoft.com/office/word/2012/wordml" xmlns:w16cid="http://schemas.microsoft.com/office/word/2016/wordml/cid" xmlns:w16se="http://schemas.microsoft.com/office/word/2015/wordml/symex" xmlns:wpg="http://schemas.microsoft.com/office/word/2010/wordprocessingGroup" xmlns:wpi="http://schemas.microsoft.com/office/word/2010/wordprocessingInk" xmlns:wne="http://schemas.microsoft.com/office/word/2006/wordml" xmlns:wps="http://schemas.microsoft.com/office/word/2010/wordprocessingShape" mc:Ignorable="w14 w15 w16se w16cid wp14">
+<w:ftr xmlns:wpc="http://schemas.microsoft.com/office/word/2010/wordprocessingCanvas" xmlns:cx="http://schemas.microsoft.com/office/drawing/2014/chartex" xmlns:cx1="http://schemas.microsoft.com/office/drawing/2015/9/8/chartex" xmlns:cx2="http://schemas.microsoft.com/office/drawing/2015/10/21/chartex" xmlns:cx3="http://schemas.microsoft.com/office/drawing/2016/5/9/chartex" xmlns:cx4="http://schemas.microsoft.com/office/drawing/2016/5/10/chartex" xmlns:cx5="http://schemas.microsoft.com/office/drawing/2016/5/11/chartex" xmlns:cx6="http://schemas.microsoft.com/office/drawing/2016/5/12/chartex" xmlns:cx7="http://schemas.microsoft.com/office/drawing/2016/5/13/chartex" xmlns:cx8="http://schemas.microsoft.com/office/drawing/2016/5/14/chartex" xmlns:mc="http://schemas.openxmlformats.org/markup-compatibility/2006" xmlns:aink="http://schemas.microsoft.com/office/drawing/2016/ink" xmlns:am3d="http://schemas.microsoft.com/office/drawing/2017/model3d" xmlns:o="urn:schemas-microsoft-com:office:office" xmlns:r="http://schemas.openxmlformats.org/officeDocument/2006/relationships" xmlns:m="http://schemas.openxmlformats.org/officeDocument/2006/math" xmlns:v="urn:schemas-microsoft-com:vml" xmlns:wp14="http://schemas.microsoft.com/office/word/2010/wordprocessingDrawing" xmlns:wp="http://schemas.openxmlformats.org/drawingml/2006/wordprocessingDrawing" xmlns:w10="urn:schemas-microsoft-com:office:word" xmlns:w="http://schemas.openxmlformats.org/wordprocessingml/2006/main" xmlns:w14="http://schemas.microsoft.com/office/word/2010/wordml" xmlns:w15="http://schemas.microsoft.com/office/word/2012/wordml" xmlns:w16cex="http://schemas.microsoft.com/office/word/2018/wordml/cex" xmlns:w16cid="http://schemas.microsoft.com/office/word/2016/wordml/cid" xmlns:w16="http://schemas.microsoft.com/office/word/2018/wordml" xmlns:w16se="http://schemas.microsoft.com/office/word/2015/wordml/symex" xmlns:wpg="http://schemas.microsoft.com/office/word/2010/wordprocessingGroup" xmlns:wpi="http://schemas.microsoft.com/office/word/2010/wordprocessingInk" xmlns:wne="http://schemas.microsoft.com/office/word/2006/wordml" xmlns:wps="http://schemas.microsoft.com/office/word/2010/wordprocessingShape" mc:Ignorable="w14 w15 w16se w16cid w16 w16cex wp14">
   <w:p>
     <w:pPr>
       <w:pStyle w:val="Footer"/>
@@ -3100,7 +3110,7 @@
 </file>
 
 <file path=word/footnotes.xml><?xml version="1.0" encoding="utf-8"?>
-<w:footnotes xmlns:wpc="http://schemas.microsoft.com/office/word/2010/wordprocessingCanvas" xmlns:cx="http://schemas.microsoft.com/office/drawing/2014/chartex" xmlns:cx1="http://schemas.microsoft.com/office/drawing/2015/9/8/chartex" xmlns:cx2="http://schemas.microsoft.com/office/drawing/2015/10/21/chartex" xmlns:cx3="http://schemas.microsoft.com/office/drawing/2016/5/9/chartex" xmlns:cx4="http://schemas.microsoft.com/office/drawing/2016/5/10/chartex" xmlns:cx5="http://schemas.microsoft.com/office/drawing/2016/5/11/chartex" xmlns:cx6="http://schemas.microsoft.com/office/drawing/2016/5/12/chartex" xmlns:cx7="http://schemas.microsoft.com/office/drawing/2016/5/13/chartex" xmlns:cx8="http://schemas.microsoft.com/office/drawing/2016/5/14/chartex" xmlns:mc="http://schemas.openxmlformats.org/markup-compatibility/2006" xmlns:aink="http://schemas.microsoft.com/office/drawing/2016/ink" xmlns:am3d="http://schemas.microsoft.com/office/drawing/2017/model3d" xmlns:o="urn:schemas-microsoft-com:office:office" xmlns:r="http://schemas.openxmlformats.org/officeDocument/2006/relationships" xmlns:m="http://schemas.openxmlformats.org/officeDocument/2006/math" xmlns:v="urn:schemas-microsoft-com:vml" xmlns:wp14="http://schemas.microsoft.com/office/word/2010/wordprocessingDrawing" xmlns:wp="http://schemas.openxmlformats.org/drawingml/2006/wordprocessingDrawing" xmlns:w10="urn:schemas-microsoft-com:office:word" xmlns:w="http://schemas.openxmlformats.org/wordprocessingml/2006/main" xmlns:w14="http://schemas.microsoft.com/office/word/2010/wordml" xmlns:w15="http://schemas.microsoft.com/office/word/2012/wordml" xmlns:w16cid="http://schemas.microsoft.com/office/word/2016/wordml/cid" xmlns:w16se="http://schemas.microsoft.com/office/word/2015/wordml/symex" xmlns:wpg="http://schemas.microsoft.com/office/word/2010/wordprocessingGroup" xmlns:wpi="http://schemas.microsoft.com/office/word/2010/wordprocessingInk" xmlns:wne="http://schemas.microsoft.com/office/word/2006/wordml" xmlns:wps="http://schemas.microsoft.com/office/word/2010/wordprocessingShape" mc:Ignorable="w14 w15 w16se w16cid wp14">
+<w:footnotes xmlns:wpc="http://schemas.microsoft.com/office/word/2010/wordprocessingCanvas" xmlns:cx="http://schemas.microsoft.com/office/drawing/2014/chartex" xmlns:cx1="http://schemas.microsoft.com/office/drawing/2015/9/8/chartex" xmlns:cx2="http://schemas.microsoft.com/office/drawing/2015/10/21/chartex" xmlns:cx3="http://schemas.microsoft.com/office/drawing/2016/5/9/chartex" xmlns:cx4="http://schemas.microsoft.com/office/drawing/2016/5/10/chartex" xmlns:cx5="http://schemas.microsoft.com/office/drawing/2016/5/11/chartex" xmlns:cx6="http://schemas.microsoft.com/office/drawing/2016/5/12/chartex" xmlns:cx7="http://schemas.microsoft.com/office/drawing/2016/5/13/chartex" xmlns:cx8="http://schemas.microsoft.com/office/drawing/2016/5/14/chartex" xmlns:mc="http://schemas.openxmlformats.org/markup-compatibility/2006" xmlns:aink="http://schemas.microsoft.com/office/drawing/2016/ink" xmlns:am3d="http://schemas.microsoft.com/office/drawing/2017/model3d" xmlns:o="urn:schemas-microsoft-com:office:office" xmlns:r="http://schemas.openxmlformats.org/officeDocument/2006/relationships" xmlns:m="http://schemas.openxmlformats.org/officeDocument/2006/math" xmlns:v="urn:schemas-microsoft-com:vml" xmlns:wp14="http://schemas.microsoft.com/office/word/2010/wordprocessingDrawing" xmlns:wp="http://schemas.openxmlformats.org/drawingml/2006/wordprocessingDrawing" xmlns:w10="urn:schemas-microsoft-com:office:word" xmlns:w="http://schemas.openxmlformats.org/wordprocessingml/2006/main" xmlns:w14="http://schemas.microsoft.com/office/word/2010/wordml" xmlns:w15="http://schemas.microsoft.com/office/word/2012/wordml" xmlns:w16cex="http://schemas.microsoft.com/office/word/2018/wordml/cex" xmlns:w16cid="http://schemas.microsoft.com/office/word/2016/wordml/cid" xmlns:w16="http://schemas.microsoft.com/office/word/2018/wordml" xmlns:w16se="http://schemas.microsoft.com/office/word/2015/wordml/symex" xmlns:wpg="http://schemas.microsoft.com/office/word/2010/wordprocessingGroup" xmlns:wpi="http://schemas.microsoft.com/office/word/2010/wordprocessingInk" xmlns:wne="http://schemas.microsoft.com/office/word/2006/wordml" xmlns:wps="http://schemas.microsoft.com/office/word/2010/wordprocessingShape" mc:Ignorable="w14 w15 w16se w16cid w16 w16cex wp14">
   <w:footnote w:type="separator" w:id="-1">
     <w:p>
       <w:pPr>
@@ -3125,7 +3135,7 @@
 </file>
 
 <file path=word/header1.xml><?xml version="1.0" encoding="utf-8"?>
-<w:hdr xmlns:wpc="http://schemas.microsoft.com/office/word/2010/wordprocessingCanvas" xmlns:cx="http://schemas.microsoft.com/office/drawing/2014/chartex" xmlns:cx1="http://schemas.microsoft.com/office/drawing/2015/9/8/chartex" xmlns:cx2="http://schemas.microsoft.com/office/drawing/2015/10/21/chartex" xmlns:cx3="http://schemas.microsoft.com/office/drawing/2016/5/9/chartex" xmlns:cx4="http://schemas.microsoft.com/office/drawing/2016/5/10/chartex" xmlns:cx5="http://schemas.microsoft.com/office/drawing/2016/5/11/chartex" xmlns:cx6="http://schemas.microsoft.com/office/drawing/2016/5/12/chartex" xmlns:cx7="http://schemas.microsoft.com/office/drawing/2016/5/13/chartex" xmlns:cx8="http://schemas.microsoft.com/office/drawing/2016/5/14/chartex" xmlns:mc="http://schemas.openxmlformats.org/markup-compatibility/2006" xmlns:aink="http://schemas.microsoft.com/office/drawing/2016/ink" xmlns:am3d="http://schemas.microsoft.com/office/drawing/2017/model3d" xmlns:o="urn:schemas-microsoft-com:office:office" xmlns:r="http://schemas.openxmlformats.org/officeDocument/2006/relationships" xmlns:m="http://schemas.openxmlformats.org/officeDocument/2006/math" xmlns:v="urn:schemas-microsoft-com:vml" xmlns:wp14="http://schemas.microsoft.com/office/word/2010/wordprocessingDrawing" xmlns:wp="http://schemas.openxmlformats.org/drawingml/2006/wordprocessingDrawing" xmlns:w10="urn:schemas-microsoft-com:office:word" xmlns:w="http://schemas.openxmlformats.org/wordprocessingml/2006/main" xmlns:w14="http://schemas.microsoft.com/office/word/2010/wordml" xmlns:w15="http://schemas.microsoft.com/office/word/2012/wordml" xmlns:w16cid="http://schemas.microsoft.com/office/word/2016/wordml/cid" xmlns:w16se="http://schemas.microsoft.com/office/word/2015/wordml/symex" xmlns:wpg="http://schemas.microsoft.com/office/word/2010/wordprocessingGroup" xmlns:wpi="http://schemas.microsoft.com/office/word/2010/wordprocessingInk" xmlns:wne="http://schemas.microsoft.com/office/word/2006/wordml" xmlns:wps="http://schemas.microsoft.com/office/word/2010/wordprocessingShape" mc:Ignorable="w14 w15 w16se w16cid wp14">
+<w:hdr xmlns:wpc="http://schemas.microsoft.com/office/word/2010/wordprocessingCanvas" xmlns:cx="http://schemas.microsoft.com/office/drawing/2014/chartex" xmlns:cx1="http://schemas.microsoft.com/office/drawing/2015/9/8/chartex" xmlns:cx2="http://schemas.microsoft.com/office/drawing/2015/10/21/chartex" xmlns:cx3="http://schemas.microsoft.com/office/drawing/2016/5/9/chartex" xmlns:cx4="http://schemas.microsoft.com/office/drawing/2016/5/10/chartex" xmlns:cx5="http://schemas.microsoft.com/office/drawing/2016/5/11/chartex" xmlns:cx6="http://schemas.microsoft.com/office/drawing/2016/5/12/chartex" xmlns:cx7="http://schemas.microsoft.com/office/drawing/2016/5/13/chartex" xmlns:cx8="http://schemas.microsoft.com/office/drawing/2016/5/14/chartex" xmlns:mc="http://schemas.openxmlformats.org/markup-compatibility/2006" xmlns:aink="http://schemas.microsoft.com/office/drawing/2016/ink" xmlns:am3d="http://schemas.microsoft.com/office/drawing/2017/model3d" xmlns:o="urn:schemas-microsoft-com:office:office" xmlns:r="http://schemas.openxmlformats.org/officeDocument/2006/relationships" xmlns:m="http://schemas.openxmlformats.org/officeDocument/2006/math" xmlns:v="urn:schemas-microsoft-com:vml" xmlns:wp14="http://schemas.microsoft.com/office/word/2010/wordprocessingDrawing" xmlns:wp="http://schemas.openxmlformats.org/drawingml/2006/wordprocessingDrawing" xmlns:w10="urn:schemas-microsoft-com:office:word" xmlns:w="http://schemas.openxmlformats.org/wordprocessingml/2006/main" xmlns:w14="http://schemas.microsoft.com/office/word/2010/wordml" xmlns:w15="http://schemas.microsoft.com/office/word/2012/wordml" xmlns:w16cex="http://schemas.microsoft.com/office/word/2018/wordml/cex" xmlns:w16cid="http://schemas.microsoft.com/office/word/2016/wordml/cid" xmlns:w16="http://schemas.microsoft.com/office/word/2018/wordml" xmlns:w16se="http://schemas.microsoft.com/office/word/2015/wordml/symex" xmlns:wpg="http://schemas.microsoft.com/office/word/2010/wordprocessingGroup" xmlns:wpi="http://schemas.microsoft.com/office/word/2010/wordprocessingInk" xmlns:wne="http://schemas.microsoft.com/office/word/2006/wordml" xmlns:wps="http://schemas.microsoft.com/office/word/2010/wordprocessingShape" mc:Ignorable="w14 w15 w16se w16cid w16 w16cex wp14">
   <w:p>
     <w:pPr>
       <w:pStyle w:val="Header"/>
@@ -3143,14 +3153,17 @@
       <w:t>Jönköping University 20</w:t>
     </w:r>
     <w:r>
-      <w:t>20</w:t>
+      <w:t>2</w:t>
+    </w:r>
+    <w:r>
+      <w:t>1</w:t>
     </w:r>
   </w:p>
 </w:hdr>
 </file>
 
 <file path=word/numbering.xml><?xml version="1.0" encoding="utf-8"?>
-<w:numbering xmlns:wpc="http://schemas.microsoft.com/office/word/2010/wordprocessingCanvas" xmlns:cx="http://schemas.microsoft.com/office/drawing/2014/chartex" xmlns:cx1="http://schemas.microsoft.com/office/drawing/2015/9/8/chartex" xmlns:cx2="http://schemas.microsoft.com/office/drawing/2015/10/21/chartex" xmlns:cx3="http://schemas.microsoft.com/office/drawing/2016/5/9/chartex" xmlns:cx4="http://schemas.microsoft.com/office/drawing/2016/5/10/chartex" xmlns:cx5="http://schemas.microsoft.com/office/drawing/2016/5/11/chartex" xmlns:cx6="http://schemas.microsoft.com/office/drawing/2016/5/12/chartex" xmlns:cx7="http://schemas.microsoft.com/office/drawing/2016/5/13/chartex" xmlns:cx8="http://schemas.microsoft.com/office/drawing/2016/5/14/chartex" xmlns:mc="http://schemas.openxmlformats.org/markup-compatibility/2006" xmlns:aink="http://schemas.microsoft.com/office/drawing/2016/ink" xmlns:am3d="http://schemas.microsoft.com/office/drawing/2017/model3d" xmlns:o="urn:schemas-microsoft-com:office:office" xmlns:r="http://schemas.openxmlformats.org/officeDocument/2006/relationships" xmlns:m="http://schemas.openxmlformats.org/officeDocument/2006/math" xmlns:v="urn:schemas-microsoft-com:vml" xmlns:wp14="http://schemas.microsoft.com/office/word/2010/wordprocessingDrawing" xmlns:wp="http://schemas.openxmlformats.org/drawingml/2006/wordprocessingDrawing" xmlns:w10="urn:schemas-microsoft-com:office:word" xmlns:w="http://schemas.openxmlformats.org/wordprocessingml/2006/main" xmlns:w14="http://schemas.microsoft.com/office/word/2010/wordml" xmlns:w15="http://schemas.microsoft.com/office/word/2012/wordml" xmlns:w16cid="http://schemas.microsoft.com/office/word/2016/wordml/cid" xmlns:w16se="http://schemas.microsoft.com/office/word/2015/wordml/symex" xmlns:wpg="http://schemas.microsoft.com/office/word/2010/wordprocessingGroup" xmlns:wpi="http://schemas.microsoft.com/office/word/2010/wordprocessingInk" xmlns:wne="http://schemas.microsoft.com/office/word/2006/wordml" xmlns:wps="http://schemas.microsoft.com/office/word/2010/wordprocessingShape" mc:Ignorable="w14 w15 w16se w16cid wp14">
+<w:numbering xmlns:wpc="http://schemas.microsoft.com/office/word/2010/wordprocessingCanvas" xmlns:cx="http://schemas.microsoft.com/office/drawing/2014/chartex" xmlns:cx1="http://schemas.microsoft.com/office/drawing/2015/9/8/chartex" xmlns:cx2="http://schemas.microsoft.com/office/drawing/2015/10/21/chartex" xmlns:cx3="http://schemas.microsoft.com/office/drawing/2016/5/9/chartex" xmlns:cx4="http://schemas.microsoft.com/office/drawing/2016/5/10/chartex" xmlns:cx5="http://schemas.microsoft.com/office/drawing/2016/5/11/chartex" xmlns:cx6="http://schemas.microsoft.com/office/drawing/2016/5/12/chartex" xmlns:cx7="http://schemas.microsoft.com/office/drawing/2016/5/13/chartex" xmlns:cx8="http://schemas.microsoft.com/office/drawing/2016/5/14/chartex" xmlns:mc="http://schemas.openxmlformats.org/markup-compatibility/2006" xmlns:aink="http://schemas.microsoft.com/office/drawing/2016/ink" xmlns:am3d="http://schemas.microsoft.com/office/drawing/2017/model3d" xmlns:o="urn:schemas-microsoft-com:office:office" xmlns:r="http://schemas.openxmlformats.org/officeDocument/2006/relationships" xmlns:m="http://schemas.openxmlformats.org/officeDocument/2006/math" xmlns:v="urn:schemas-microsoft-com:vml" xmlns:wp14="http://schemas.microsoft.com/office/word/2010/wordprocessingDrawing" xmlns:wp="http://schemas.openxmlformats.org/drawingml/2006/wordprocessingDrawing" xmlns:w10="urn:schemas-microsoft-com:office:word" xmlns:w="http://schemas.openxmlformats.org/wordprocessingml/2006/main" xmlns:w14="http://schemas.microsoft.com/office/word/2010/wordml" xmlns:w15="http://schemas.microsoft.com/office/word/2012/wordml" xmlns:w16cex="http://schemas.microsoft.com/office/word/2018/wordml/cex" xmlns:w16cid="http://schemas.microsoft.com/office/word/2016/wordml/cid" xmlns:w16="http://schemas.microsoft.com/office/word/2018/wordml" xmlns:w16se="http://schemas.microsoft.com/office/word/2015/wordml/symex" xmlns:wpg="http://schemas.microsoft.com/office/word/2010/wordprocessingGroup" xmlns:wpi="http://schemas.microsoft.com/office/word/2010/wordprocessingInk" xmlns:wne="http://schemas.microsoft.com/office/word/2006/wordml" xmlns:wps="http://schemas.microsoft.com/office/word/2010/wordprocessingShape" mc:Ignorable="w14 w15 w16se w16cid w16 w16cex wp14">
   <w:abstractNum w:abstractNumId="0" w15:restartNumberingAfterBreak="0">
     <w:nsid w:val="1FEF5E39"/>
     <w:multiLevelType w:val="hybridMultilevel"/>
@@ -3619,7 +3632,7 @@
 </file>
 
 <file path=word/styles.xml><?xml version="1.0" encoding="utf-8"?>
-<w:styles xmlns:mc="http://schemas.openxmlformats.org/markup-compatibility/2006" xmlns:r="http://schemas.openxmlformats.org/officeDocument/2006/relationships" xmlns:w="http://schemas.openxmlformats.org/wordprocessingml/2006/main" xmlns:w14="http://schemas.microsoft.com/office/word/2010/wordml" xmlns:w15="http://schemas.microsoft.com/office/word/2012/wordml" xmlns:w16cid="http://schemas.microsoft.com/office/word/2016/wordml/cid" xmlns:w16se="http://schemas.microsoft.com/office/word/2015/wordml/symex" mc:Ignorable="w14 w15 w16se w16cid">
+<w:styles xmlns:mc="http://schemas.openxmlformats.org/markup-compatibility/2006" xmlns:r="http://schemas.openxmlformats.org/officeDocument/2006/relationships" xmlns:w="http://schemas.openxmlformats.org/wordprocessingml/2006/main" xmlns:w14="http://schemas.microsoft.com/office/word/2010/wordml" xmlns:w15="http://schemas.microsoft.com/office/word/2012/wordml" xmlns:w16cex="http://schemas.microsoft.com/office/word/2018/wordml/cex" xmlns:w16cid="http://schemas.microsoft.com/office/word/2016/wordml/cid" xmlns:w16="http://schemas.microsoft.com/office/word/2018/wordml" xmlns:w16se="http://schemas.microsoft.com/office/word/2015/wordml/symex" mc:Ignorable="w14 w15 w16se w16cid w16 w16cex">
   <w:docDefaults>
     <w:rPrDefault>
       <w:rPr>
@@ -3741,6 +3754,7 @@
     <w:lsdException w:name="HTML Sample" w:semiHidden="1" w:unhideWhenUsed="1"/>
     <w:lsdException w:name="HTML Typewriter" w:semiHidden="1" w:unhideWhenUsed="1"/>
     <w:lsdException w:name="HTML Variable" w:semiHidden="1" w:unhideWhenUsed="1"/>
+    <w:lsdException w:name="Normal Table" w:semiHidden="1" w:unhideWhenUsed="1"/>
     <w:lsdException w:name="annotation subject" w:semiHidden="1" w:unhideWhenUsed="1"/>
     <w:lsdException w:name="No List" w:semiHidden="1" w:unhideWhenUsed="1"/>
     <w:lsdException w:name="Outline List 1" w:semiHidden="1" w:unhideWhenUsed="1"/>
@@ -3787,8 +3801,10 @@
     <w:lsdException w:name="Table Subtle 2" w:semiHidden="1" w:unhideWhenUsed="1"/>
     <w:lsdException w:name="Table Web 1" w:semiHidden="1" w:unhideWhenUsed="1"/>
     <w:lsdException w:name="Table Web 2" w:semiHidden="1" w:unhideWhenUsed="1"/>
+    <w:lsdException w:name="Table Web 3" w:semiHidden="1" w:unhideWhenUsed="1"/>
     <w:lsdException w:name="Balloon Text" w:semiHidden="1" w:unhideWhenUsed="1"/>
     <w:lsdException w:name="Table Grid" w:uiPriority="39"/>
+    <w:lsdException w:name="Table Theme" w:semiHidden="1" w:unhideWhenUsed="1"/>
     <w:lsdException w:name="Placeholder Text" w:semiHidden="1"/>
     <w:lsdException w:name="No Spacing" w:uiPriority="1" w:qFormat="1"/>
     <w:lsdException w:name="Light Shading" w:uiPriority="60"/>
@@ -4477,6 +4493,80 @@
       <w:shd w:val="clear" w:color="auto" w:fill="E6E6E6"/>
     </w:rPr>
   </w:style>
+  <w:style w:type="table" w:styleId="ListTable4-Accent1">
+    <w:name w:val="List Table 4 Accent 1"/>
+    <w:basedOn w:val="TableNormal"/>
+    <w:uiPriority w:val="49"/>
+    <w:rsid w:val="00C9527E"/>
+    <w:pPr>
+      <w:spacing w:after="0" w:line="240" w:lineRule="auto"/>
+    </w:pPr>
+    <w:tblPr>
+      <w:tblStyleRowBandSize w:val="1"/>
+      <w:tblStyleColBandSize w:val="1"/>
+      <w:tblBorders>
+        <w:top w:val="single" w:sz="4" w:space="0" w:color="9CC2E5" w:themeColor="accent1" w:themeTint="99"/>
+        <w:left w:val="single" w:sz="4" w:space="0" w:color="9CC2E5" w:themeColor="accent1" w:themeTint="99"/>
+        <w:bottom w:val="single" w:sz="4" w:space="0" w:color="9CC2E5" w:themeColor="accent1" w:themeTint="99"/>
+        <w:right w:val="single" w:sz="4" w:space="0" w:color="9CC2E5" w:themeColor="accent1" w:themeTint="99"/>
+        <w:insideH w:val="single" w:sz="4" w:space="0" w:color="9CC2E5" w:themeColor="accent1" w:themeTint="99"/>
+      </w:tblBorders>
+    </w:tblPr>
+    <w:tblStylePr w:type="firstRow">
+      <w:rPr>
+        <w:b/>
+        <w:bCs/>
+        <w:color w:val="FFFFFF" w:themeColor="background1"/>
+      </w:rPr>
+      <w:tblPr/>
+      <w:tcPr>
+        <w:tcBorders>
+          <w:top w:val="single" w:sz="4" w:space="0" w:color="5B9BD5" w:themeColor="accent1"/>
+          <w:left w:val="single" w:sz="4" w:space="0" w:color="5B9BD5" w:themeColor="accent1"/>
+          <w:bottom w:val="single" w:sz="4" w:space="0" w:color="5B9BD5" w:themeColor="accent1"/>
+          <w:right w:val="single" w:sz="4" w:space="0" w:color="5B9BD5" w:themeColor="accent1"/>
+          <w:insideH w:val="nil"/>
+        </w:tcBorders>
+        <w:shd w:val="clear" w:color="auto" w:fill="5B9BD5" w:themeFill="accent1"/>
+      </w:tcPr>
+    </w:tblStylePr>
+    <w:tblStylePr w:type="lastRow">
+      <w:rPr>
+        <w:b/>
+        <w:bCs/>
+      </w:rPr>
+      <w:tblPr/>
+      <w:tcPr>
+        <w:tcBorders>
+          <w:top w:val="double" w:sz="4" w:space="0" w:color="9CC2E5" w:themeColor="accent1" w:themeTint="99"/>
+        </w:tcBorders>
+      </w:tcPr>
+    </w:tblStylePr>
+    <w:tblStylePr w:type="firstCol">
+      <w:rPr>
+        <w:b/>
+        <w:bCs/>
+      </w:rPr>
+    </w:tblStylePr>
+    <w:tblStylePr w:type="lastCol">
+      <w:rPr>
+        <w:b/>
+        <w:bCs/>
+      </w:rPr>
+    </w:tblStylePr>
+    <w:tblStylePr w:type="band1Vert">
+      <w:tblPr/>
+      <w:tcPr>
+        <w:shd w:val="clear" w:color="auto" w:fill="DEEAF6" w:themeFill="accent1" w:themeFillTint="33"/>
+      </w:tcPr>
+    </w:tblStylePr>
+    <w:tblStylePr w:type="band1Horz">
+      <w:tblPr/>
+      <w:tcPr>
+        <w:shd w:val="clear" w:color="auto" w:fill="DEEAF6" w:themeFill="accent1" w:themeFillTint="33"/>
+      </w:tcPr>
+    </w:tblStylePr>
+  </w:style>
 </w:styles>
 </file>
 

</xml_diff>